<commit_message>
Case Study Sample Work
-Added sample implementations of the Communications and Suspension Case Studies
-Minor changes to both case studies
-Added 7/9/2020 progress on fNIRS case study
-Tweaks to Circuits model

TODO:
-Continue work on fNIRS case study
-Clean up Circuits case study instruction document
-Pass all case studies to electrical and systems students for "playtesting"
</commit_message>
<xml_diff>
--- a/Circuits Case Study/Circuits Case Study.docx
+++ b/Circuits Case Study/Circuits Case Study.docx
@@ -14,13 +14,8 @@
       <w:pPr>
         <w:pStyle w:val="Subtitle"/>
       </w:pPr>
-      <w:proofErr w:type="spellStart"/>
-      <w:r>
-        <w:t>Matlab</w:t>
-      </w:r>
-      <w:proofErr w:type="spellEnd"/>
-      <w:r>
-        <w:t xml:space="preserve"> Case Study for Signals and Systems</w:t>
+      <w:r>
+        <w:t>Matlab Case Study for Signals and Systems</w:t>
       </w:r>
       <w:r>
         <w:t xml:space="preserve"> (Draft)</w:t>
@@ -88,15 +83,7 @@
         <w:t xml:space="preserve"> You</w:t>
       </w:r>
       <w:r>
-        <w:t xml:space="preserve"> will then use what </w:t>
-      </w:r>
-      <w:proofErr w:type="gramStart"/>
-      <w:r>
-        <w:t>you’ve</w:t>
-      </w:r>
-      <w:proofErr w:type="gramEnd"/>
-      <w:r>
-        <w:t xml:space="preserve"> learned to put a custom sound sample through the filter and observe the results.</w:t>
+        <w:t xml:space="preserve"> will then use what you’ve learned to put a custom sound sample through the filter and observe the results.</w:t>
       </w:r>
     </w:p>
     <w:p>
@@ -127,7 +114,6 @@
       <w:r>
         <w:t xml:space="preserve"> The folder for this case study includes a pre-made model, </w:t>
       </w:r>
-      <w:proofErr w:type="spellStart"/>
       <w:r>
         <w:rPr>
           <w:i/>
@@ -135,7 +121,6 @@
         </w:rPr>
         <w:t>RCcasestudy.slx</w:t>
       </w:r>
-      <w:proofErr w:type="spellEnd"/>
       <w:r>
         <w:t xml:space="preserve">, which has some basic instructions for how to </w:t>
       </w:r>
@@ -349,42 +334,14 @@
         <w:t>s</w:t>
       </w:r>
       <w:r>
-        <w:t xml:space="preserve"> is a complex </w:t>
-      </w:r>
-      <w:proofErr w:type="gramStart"/>
-      <w:r>
-        <w:t xml:space="preserve">number </w:t>
+        <w:t xml:space="preserve"> is a complex number </w:t>
       </w:r>
       <w:r>
         <w:rPr>
           <w:i/>
           <w:iCs/>
         </w:rPr>
-        <w:t xml:space="preserve"> s</w:t>
-      </w:r>
-      <w:proofErr w:type="gramEnd"/>
-      <w:r>
-        <w:rPr>
-          <w:i/>
-          <w:iCs/>
-        </w:rPr>
-        <w:t xml:space="preserve"> = </w:t>
-      </w:r>
-      <w:proofErr w:type="spellStart"/>
-      <w:r>
-        <w:rPr>
-          <w:i/>
-          <w:iCs/>
-        </w:rPr>
-        <w:t>σ+jω</w:t>
-      </w:r>
-      <w:proofErr w:type="spellEnd"/>
-      <w:r>
-        <w:rPr>
-          <w:i/>
-          <w:iCs/>
-        </w:rPr>
-        <w:t>,</w:t>
+        <w:t xml:space="preserve"> s = σ+jω,</w:t>
       </w:r>
       <w:r>
         <w:t xml:space="preserve"> where </w:t>
@@ -517,15 +474,7 @@
     </w:p>
     <w:p>
       <w:r>
-        <w:t xml:space="preserve">This circuit is </w:t>
-      </w:r>
-      <w:proofErr w:type="gramStart"/>
-      <w:r>
-        <w:t>similar to</w:t>
-      </w:r>
-      <w:proofErr w:type="gramEnd"/>
-      <w:r>
-        <w:t xml:space="preserve"> the previous one, but the voltage divider measures the voltage across the resistor instead.</w:t>
+        <w:t>This circuit is similar to the previous one, but the voltage divider measures the voltage across the resistor instead.</w:t>
       </w:r>
     </w:p>
     <w:p>
@@ -692,13 +641,7 @@
     </w:p>
     <w:p>
       <w:r>
-        <w:t xml:space="preserve">What happens to the gain as frequency </w:t>
-      </w:r>
-      <w:r>
-        <w:t>de</w:t>
-      </w:r>
-      <w:r>
-        <w:t>creases? What happens when it is very small?</w:t>
+        <w:t>What happens to the gain as frequency decreases? What happens when it is very small?</w:t>
       </w:r>
     </w:p>
     <w:p>
@@ -781,29 +724,19 @@
         <w:ind w:firstLine="720"/>
       </w:pPr>
       <w:r>
-        <w:t xml:space="preserve">Navigate to the Circuits Case Study folder in MATLAB and open the </w:t>
-      </w:r>
-      <w:proofErr w:type="spellStart"/>
-      <w:r>
-        <w:t>RCcasestudy.slx</w:t>
-      </w:r>
-      <w:proofErr w:type="spellEnd"/>
-      <w:r>
-        <w:t xml:space="preserve"> </w:t>
+        <w:t xml:space="preserve">Navigate to the Circuits Case Study folder in MATLAB and open the RCcasestudy.slx </w:t>
       </w:r>
       <w:r>
         <w:t>S</w:t>
       </w:r>
       <w:r>
-        <w:t xml:space="preserve">imulink model. (If you are not in the correct folder, some aspects of the model may not load. Try running </w:t>
-      </w:r>
-      <w:proofErr w:type="spellStart"/>
-      <w:r>
-        <w:t>init.m</w:t>
-      </w:r>
-      <w:proofErr w:type="spellEnd"/>
-      <w:r>
-        <w:t xml:space="preserve"> in the Circuits Case Study folder to fix this). Complete the following tasks:</w:t>
+        <w:t xml:space="preserve">imulink model. (If you are not in the correct folder, some aspects of the model may not load. Try running init.m in the Circuits Case Study </w:t>
+      </w:r>
+      <w:r>
+        <w:t>folder and then running the simulation to fix this.</w:t>
+      </w:r>
+      <w:r>
+        <w:t>). Complete the following tasks:</w:t>
       </w:r>
     </w:p>
     <w:p>
@@ -815,13 +748,22 @@
         </w:numPr>
       </w:pPr>
       <w:r>
-        <w:t>Examine circuit 3. Based on your knowledge of the previous circuits, and of the properties of cascaded systems and transfer functions, determine the transfer function of this new system.</w:t>
-      </w:r>
-      <w:r>
-        <w:t xml:space="preserve"> Predict how this circuit will respond to different frequencies.</w:t>
-      </w:r>
-      <w:r>
-        <w:t xml:space="preserve"> Record your observations in your writeup.</w:t>
+        <w:t xml:space="preserve">Examine </w:t>
+      </w:r>
+      <w:r>
+        <w:t>the Simulink model and read the annotations for each part of the model. Take some time to experiment with the model</w:t>
+      </w:r>
+      <w:r>
+        <w:t xml:space="preserve"> </w:t>
+      </w:r>
+      <w:r>
+        <w:t xml:space="preserve">by connecting </w:t>
+      </w:r>
+      <w:r>
+        <w:t>different input signals to the three RC circuits</w:t>
+      </w:r>
+      <w:r>
+        <w:t xml:space="preserve"> and observing the output. Each time you change the input, you will need to run the simulation again to update the output.</w:t>
       </w:r>
     </w:p>
     <w:p>
@@ -833,25 +775,19 @@
         </w:numPr>
       </w:pPr>
       <w:r>
-        <w:t>Experiment with the</w:t>
-      </w:r>
-      <w:r>
-        <w:t xml:space="preserve"> </w:t>
-      </w:r>
-      <w:r>
-        <w:t>S</w:t>
-      </w:r>
-      <w:r>
-        <w:t xml:space="preserve">imulink model </w:t>
-      </w:r>
-      <w:r>
-        <w:t xml:space="preserve">by connecting </w:t>
-      </w:r>
-      <w:r>
-        <w:t xml:space="preserve">different input signals to the three RC circuits. </w:t>
-      </w:r>
-      <w:r>
-        <w:t>Try using superpositions of both high and low frequency signals.</w:t>
+        <w:t>What happens to high frequency signals as they pass through each circuit? What happens to low frequency signals? What happens to signals that are superpositions of both high and low frequency signals? Record your observations in your writeup.</w:t>
+      </w:r>
+    </w:p>
+    <w:p>
+      <w:pPr>
+        <w:pStyle w:val="ListParagraph"/>
+        <w:numPr>
+          <w:ilvl w:val="1"/>
+          <w:numId w:val="10"/>
+        </w:numPr>
+      </w:pPr>
+      <w:r>
+        <w:t>Be sure to note changes in both the magnitude and the phase of these signals</w:t>
       </w:r>
     </w:p>
     <w:p>
@@ -863,16 +799,7 @@
         </w:numPr>
       </w:pPr>
       <w:r>
-        <w:t>By experimentation, determine what happens to the</w:t>
-      </w:r>
-      <w:r>
-        <w:t xml:space="preserve"> magnitude</w:t>
-      </w:r>
-      <w:r>
-        <w:t xml:space="preserve"> phase of different signals as they are put through the filter.</w:t>
-      </w:r>
-      <w:r>
-        <w:t xml:space="preserve"> Record your observations in your writeup.</w:t>
+        <w:t>Circuit 1 and Circuit 2 both have a “cutoff frequency” of 1/(2πRC) Hz. Compare the output of both circuits using this frequency as an input. Record your observations in your writeup.</w:t>
       </w:r>
     </w:p>
     <w:p>
@@ -884,10 +811,10 @@
         </w:numPr>
       </w:pPr>
       <w:r>
-        <w:t>Check your results by examining the bode plots accompanying each circuit.</w:t>
-      </w:r>
-      <w:r>
-        <w:t xml:space="preserve"> </w:t>
+        <w:t xml:space="preserve">Examine the Bode plots of each of the three circuits. Explain how </w:t>
+      </w:r>
+      <w:r>
+        <w:t>the plots are consistent with your observations about which frequencies are attenuated by each circuit and which are not. Record your observations in your writeup.</w:t>
       </w:r>
     </w:p>
     <w:p>
@@ -899,15 +826,7 @@
         </w:numPr>
       </w:pPr>
       <w:r>
-        <w:t xml:space="preserve">The </w:t>
-      </w:r>
-      <w:proofErr w:type="spellStart"/>
-      <w:r>
-        <w:t>chirp_timeseries</w:t>
-      </w:r>
-      <w:proofErr w:type="spellEnd"/>
-      <w:r>
-        <w:t xml:space="preserve"> block contains a </w:t>
+        <w:t xml:space="preserve">The chirp_timeseries block contains a </w:t>
       </w:r>
       <w:r>
         <w:t xml:space="preserve">sound clip </w:t>
@@ -934,107 +853,16 @@
         </w:numPr>
       </w:pPr>
       <w:r>
-        <w:t xml:space="preserve">Examine the values of </w:t>
-      </w:r>
-      <w:r>
-        <w:t xml:space="preserve">R, C, </w:t>
-      </w:r>
-      <w:r>
-        <w:t>R</w:t>
-      </w:r>
-      <w:r>
-        <w:rPr>
-          <w:vertAlign w:val="subscript"/>
-        </w:rPr>
-        <w:t>1</w:t>
-      </w:r>
-      <w:r>
-        <w:t>, C</w:t>
-      </w:r>
-      <w:r>
-        <w:rPr>
-          <w:vertAlign w:val="subscript"/>
-        </w:rPr>
-        <w:t>1</w:t>
-      </w:r>
-      <w:r>
-        <w:t>, R</w:t>
-      </w:r>
-      <w:r>
-        <w:rPr>
-          <w:vertAlign w:val="subscript"/>
-        </w:rPr>
-        <w:t>2</w:t>
-      </w:r>
-      <w:r>
-        <w:t>, and C</w:t>
-      </w:r>
-      <w:r>
-        <w:rPr>
-          <w:vertAlign w:val="subscript"/>
-        </w:rPr>
-        <w:t>2</w:t>
-      </w:r>
-      <w:r>
-        <w:t xml:space="preserve"> given in </w:t>
-      </w:r>
-      <w:proofErr w:type="spellStart"/>
-      <w:r>
-        <w:t>init.m</w:t>
-      </w:r>
-      <w:proofErr w:type="spellEnd"/>
-      <w:r>
-        <w:t xml:space="preserve">. </w:t>
-      </w:r>
-      <w:r>
-        <w:t>What are the cutoff frequencies of each filter?</w:t>
-      </w:r>
-    </w:p>
-    <w:p>
-      <w:pPr>
-        <w:pStyle w:val="ListParagraph"/>
-        <w:numPr>
-          <w:ilvl w:val="0"/>
-          <w:numId w:val="10"/>
-        </w:numPr>
-      </w:pPr>
-      <w:r>
-        <w:t xml:space="preserve">Make a brief recording of your own and load it into the simulation, using </w:t>
-      </w:r>
-      <w:proofErr w:type="spellStart"/>
-      <w:r>
-        <w:t>chirp_timeseries</w:t>
-      </w:r>
-      <w:proofErr w:type="spellEnd"/>
-      <w:r>
-        <w:t xml:space="preserve"> as an example. Use the </w:t>
-      </w:r>
-      <w:proofErr w:type="gramStart"/>
-      <w:r>
-        <w:t>sound(</w:t>
-      </w:r>
-      <w:proofErr w:type="gramEnd"/>
-      <w:r>
-        <w:t xml:space="preserve">) function in </w:t>
-      </w:r>
-      <w:proofErr w:type="spellStart"/>
-      <w:r>
-        <w:t>matlab</w:t>
-      </w:r>
-      <w:proofErr w:type="spellEnd"/>
-      <w:r>
-        <w:t xml:space="preserve"> to play the sound back before and after putting it through circuit 3.</w:t>
-      </w:r>
-      <w:r>
-        <w:t xml:space="preserve"> If you </w:t>
-      </w:r>
-      <w:proofErr w:type="gramStart"/>
-      <w:r>
-        <w:t>don’t</w:t>
-      </w:r>
-      <w:proofErr w:type="gramEnd"/>
-      <w:r>
-        <w:t xml:space="preserve"> hear a difference, try adding some low and high frequency noise to the sample.</w:t>
+        <w:t xml:space="preserve">Make a brief </w:t>
+      </w:r>
+      <w:r>
+        <w:t xml:space="preserve">(1-5 seconds) </w:t>
+      </w:r>
+      <w:r>
+        <w:t>recording of your own and load it into the simulation, using chirp_timeseries as an example. Use the sound() function in matlab to play the sound back before and after putting it through circuit 3.</w:t>
+      </w:r>
+      <w:r>
+        <w:t xml:space="preserve"> If you don’t hear a difference, try adding some low and high frequency noise to the sample.</w:t>
       </w:r>
       <w:r>
         <w:t xml:space="preserve"> Plot the power spectral density of your sample. Record your observations in your writeup.</w:t>
@@ -1051,16 +879,9 @@
       <w:r>
         <w:t>The output of circuit 3 is saved to the workspace as the variable “</w:t>
       </w:r>
-      <w:proofErr w:type="spellStart"/>
-      <w:proofErr w:type="gramStart"/>
-      <w:r>
-        <w:t>out.simout</w:t>
-      </w:r>
-      <w:proofErr w:type="gramEnd"/>
-      <w:r>
-        <w:t>.data</w:t>
-      </w:r>
-      <w:proofErr w:type="spellEnd"/>
+      <w:r>
+        <w:t>out.simout.data</w:t>
+      </w:r>
       <w:r>
         <w:t>.”</w:t>
       </w:r>

</xml_diff>